<commit_message>
CO - 0021 Entrega Trabajo Teórico
</commit_message>
<xml_diff>
--- a/ProyectoFinal/Entrega_Practica/Documentación/Entrega_Práctica.docx
+++ b/ProyectoFinal/Entrega_Practica/Documentación/Entrega_Práctica.docx
@@ -369,7 +369,6 @@
     <w:p/>
     <w:p/>
     <w:p/>
-    <w:p/>
     <w:p>
       <w:pPr>
         <w:jc w:val="center"/>
@@ -386,6 +385,7 @@
           <w:sz w:val="52"/>
           <w:szCs w:val="52"/>
         </w:rPr>
+        <w:lastRenderedPageBreak/>
         <mc:AlternateContent>
           <mc:Choice Requires="wps">
             <w:drawing>
@@ -489,7 +489,15 @@
         <w:jc w:val="both"/>
       </w:pPr>
       <w:r>
-        <w:t>A continuación, vamos a describir el algoritmo de búsqueda A Estrella escrito en prolog.</w:t>
+        <w:t xml:space="preserve">A continuación, vamos a describir el algoritmo de búsqueda A Estrella escrito en </w:t>
+      </w:r>
+      <w:proofErr w:type="spellStart"/>
+      <w:r>
+        <w:t>prolog</w:t>
+      </w:r>
+      <w:proofErr w:type="spellEnd"/>
+      <w:r>
+        <w:t>.</w:t>
       </w:r>
     </w:p>
     <w:p>
@@ -507,6 +515,7 @@
       <w:r>
         <w:t xml:space="preserve">A continuación, expongamos el siguiente ejemplo, nos encontramos en este mapa y deseamos ir desde </w:t>
       </w:r>
+      <w:proofErr w:type="spellStart"/>
       <w:r>
         <w:rPr>
           <w:i/>
@@ -542,9 +551,11 @@
         </w:rPr>
         <w:t>a</w:t>
       </w:r>
+      <w:proofErr w:type="spellEnd"/>
       <w:r>
         <w:t xml:space="preserve"> a </w:t>
       </w:r>
+      <w:proofErr w:type="spellStart"/>
       <w:r>
         <w:rPr>
           <w:i/>
@@ -552,6 +563,7 @@
         </w:rPr>
         <w:t>Bucharest</w:t>
       </w:r>
+      <w:proofErr w:type="spellEnd"/>
       <w:r>
         <w:t>:</w:t>
       </w:r>
@@ -760,14 +772,27 @@
                             <w:r>
                               <w:t xml:space="preserve">Ilustración </w:t>
                             </w:r>
-                            <w:fldSimple w:instr=" SEQ Ilustración \* ARABIC ">
-                              <w:r>
-                                <w:rPr>
-                                  <w:noProof/>
-                                </w:rPr>
-                                <w:t>1</w:t>
-                              </w:r>
-                            </w:fldSimple>
+                            <w:r>
+                              <w:fldChar w:fldCharType="begin"/>
+                            </w:r>
+                            <w:r>
+                              <w:instrText xml:space="preserve"> SEQ Ilustración \* ARABIC </w:instrText>
+                            </w:r>
+                            <w:r>
+                              <w:fldChar w:fldCharType="separate"/>
+                            </w:r>
+                            <w:r>
+                              <w:rPr>
+                                <w:noProof/>
+                              </w:rPr>
+                              <w:t>1</w:t>
+                            </w:r>
+                            <w:r>
+                              <w:rPr>
+                                <w:noProof/>
+                              </w:rPr>
+                              <w:fldChar w:fldCharType="end"/>
+                            </w:r>
                             <w:r>
                               <w:t>. Grafo para ejemplo</w:t>
                             </w:r>
@@ -806,14 +831,27 @@
                       <w:r>
                         <w:t xml:space="preserve">Ilustración </w:t>
                       </w:r>
-                      <w:fldSimple w:instr=" SEQ Ilustración \* ARABIC ">
-                        <w:r>
-                          <w:rPr>
-                            <w:noProof/>
-                          </w:rPr>
-                          <w:t>1</w:t>
-                        </w:r>
-                      </w:fldSimple>
+                      <w:r>
+                        <w:fldChar w:fldCharType="begin"/>
+                      </w:r>
+                      <w:r>
+                        <w:instrText xml:space="preserve"> SEQ Ilustración \* ARABIC </w:instrText>
+                      </w:r>
+                      <w:r>
+                        <w:fldChar w:fldCharType="separate"/>
+                      </w:r>
+                      <w:r>
+                        <w:rPr>
+                          <w:noProof/>
+                        </w:rPr>
+                        <w:t>1</w:t>
+                      </w:r>
+                      <w:r>
+                        <w:rPr>
+                          <w:noProof/>
+                        </w:rPr>
+                        <w:fldChar w:fldCharType="end"/>
+                      </w:r>
                       <w:r>
                         <w:t>. Grafo para ejemplo</w:t>
                       </w:r>
@@ -892,14 +930,27 @@
                             <w:r>
                               <w:t xml:space="preserve">Ilustración </w:t>
                             </w:r>
-                            <w:fldSimple w:instr=" SEQ Ilustración \* ARABIC ">
-                              <w:r>
-                                <w:rPr>
-                                  <w:noProof/>
-                                </w:rPr>
-                                <w:t>2</w:t>
-                              </w:r>
-                            </w:fldSimple>
+                            <w:r>
+                              <w:fldChar w:fldCharType="begin"/>
+                            </w:r>
+                            <w:r>
+                              <w:instrText xml:space="preserve"> SEQ Ilustración \* ARABIC </w:instrText>
+                            </w:r>
+                            <w:r>
+                              <w:fldChar w:fldCharType="separate"/>
+                            </w:r>
+                            <w:r>
+                              <w:rPr>
+                                <w:noProof/>
+                              </w:rPr>
+                              <w:t>2</w:t>
+                            </w:r>
+                            <w:r>
+                              <w:rPr>
+                                <w:noProof/>
+                              </w:rPr>
+                              <w:fldChar w:fldCharType="end"/>
+                            </w:r>
                             <w:r>
                               <w:t>. Resultado Ejemplo.</w:t>
                             </w:r>
@@ -931,14 +982,27 @@
                       <w:r>
                         <w:t xml:space="preserve">Ilustración </w:t>
                       </w:r>
-                      <w:fldSimple w:instr=" SEQ Ilustración \* ARABIC ">
-                        <w:r>
-                          <w:rPr>
-                            <w:noProof/>
-                          </w:rPr>
-                          <w:t>2</w:t>
-                        </w:r>
-                      </w:fldSimple>
+                      <w:r>
+                        <w:fldChar w:fldCharType="begin"/>
+                      </w:r>
+                      <w:r>
+                        <w:instrText xml:space="preserve"> SEQ Ilustración \* ARABIC </w:instrText>
+                      </w:r>
+                      <w:r>
+                        <w:fldChar w:fldCharType="separate"/>
+                      </w:r>
+                      <w:r>
+                        <w:rPr>
+                          <w:noProof/>
+                        </w:rPr>
+                        <w:t>2</w:t>
+                      </w:r>
+                      <w:r>
+                        <w:rPr>
+                          <w:noProof/>
+                        </w:rPr>
+                        <w:fldChar w:fldCharType="end"/>
+                      </w:r>
                       <w:r>
                         <w:t>. Resultado Ejemplo.</w:t>
                       </w:r>
@@ -951,6 +1015,9 @@
         </mc:AlternateContent>
       </w:r>
       <w:r>
+        <w:rPr>
+          <w:noProof/>
+        </w:rPr>
         <w:drawing>
           <wp:anchor distT="0" distB="0" distL="114300" distR="114300" simplePos="0" relativeHeight="251710464" behindDoc="0" locked="0" layoutInCell="1" allowOverlap="1" wp14:anchorId="733F6649" wp14:editId="240A31BA">
             <wp:simplePos x="0" y="0"/>
@@ -1066,6 +1133,7 @@
           <w:sz w:val="52"/>
           <w:szCs w:val="52"/>
         </w:rPr>
+        <w:lastRenderedPageBreak/>
         <mc:AlternateContent>
           <mc:Choice Requires="wps">
             <w:drawing>
@@ -1161,10 +1229,7 @@
         <w:instrText>Descripción del Código</w:instrText>
       </w:r>
       <w:r>
-        <w:instrText xml:space="preserve"> </w:instrText>
-      </w:r>
-      <w:r>
-        <w:instrText xml:space="preserve">" </w:instrText>
+        <w:instrText xml:space="preserve"> " </w:instrText>
       </w:r>
       <w:r>
         <w:rPr>
@@ -1192,12 +1257,37 @@
         </w:numPr>
         <w:jc w:val="both"/>
       </w:pPr>
+      <w:proofErr w:type="spellStart"/>
       <w:r>
         <w:rPr>
           <w:i/>
           <w:iCs/>
         </w:rPr>
-        <w:t>indice_ciudad(NumeroNodo, Nombre).</w:t>
+        <w:t>indice_ciudad</w:t>
+      </w:r>
+      <w:proofErr w:type="spellEnd"/>
+      <w:r>
+        <w:rPr>
+          <w:i/>
+          <w:iCs/>
+        </w:rPr>
+        <w:t>(</w:t>
+      </w:r>
+      <w:proofErr w:type="spellStart"/>
+      <w:r>
+        <w:rPr>
+          <w:i/>
+          <w:iCs/>
+        </w:rPr>
+        <w:t>NumeroNodo</w:t>
+      </w:r>
+      <w:proofErr w:type="spellEnd"/>
+      <w:r>
+        <w:rPr>
+          <w:i/>
+          <w:iCs/>
+        </w:rPr>
+        <w:t>, Nombre).</w:t>
       </w:r>
     </w:p>
     <w:p>
@@ -1214,7 +1304,39 @@
           <w:i/>
           <w:iCs/>
         </w:rPr>
-        <w:t>transiciones(NumeroNodoInicial, NumeroNodoFinal, Distancia).</w:t>
+        <w:t>transiciones(</w:t>
+      </w:r>
+      <w:proofErr w:type="spellStart"/>
+      <w:r>
+        <w:rPr>
+          <w:i/>
+          <w:iCs/>
+        </w:rPr>
+        <w:t>NumeroNodoInicial</w:t>
+      </w:r>
+      <w:proofErr w:type="spellEnd"/>
+      <w:r>
+        <w:rPr>
+          <w:i/>
+          <w:iCs/>
+        </w:rPr>
+        <w:t xml:space="preserve">, </w:t>
+      </w:r>
+      <w:proofErr w:type="spellStart"/>
+      <w:r>
+        <w:rPr>
+          <w:i/>
+          <w:iCs/>
+        </w:rPr>
+        <w:t>NumeroNodoFinal</w:t>
+      </w:r>
+      <w:proofErr w:type="spellEnd"/>
+      <w:r>
+        <w:rPr>
+          <w:i/>
+          <w:iCs/>
+        </w:rPr>
+        <w:t>, Distancia).</w:t>
       </w:r>
     </w:p>
     <w:p>
@@ -1231,412 +1353,534 @@
           <w:i/>
           <w:iCs/>
         </w:rPr>
-        <w:t>Heurística en línea recta(NumeroNodoInicial, NumeroNodoFinal, Distancia).</w:t>
-      </w:r>
-    </w:p>
-    <w:p>
-      <w:pPr>
-        <w:jc w:val="both"/>
-      </w:pPr>
-    </w:p>
-    <w:p>
-      <w:pPr>
-        <w:jc w:val="both"/>
-      </w:pPr>
-      <w:r>
-        <w:rPr>
-          <w:b/>
-          <w:bCs/>
-        </w:rPr>
-        <w:t>Encontrar Camino</w:t>
-      </w:r>
-      <w:r>
-        <w:t xml:space="preserve"> </w:t>
-      </w:r>
-      <w:r>
-        <w:rPr>
-          <w:b/>
-          <w:bCs/>
-        </w:rPr>
-        <w:t>(</w:t>
-      </w:r>
-      <w:r>
-        <w:rPr>
-          <w:b/>
-          <w:bCs/>
-        </w:rPr>
-        <w:t xml:space="preserve"> +</w:t>
-      </w:r>
-      <w:r>
-        <w:rPr>
-          <w:b/>
-          <w:bCs/>
-        </w:rPr>
-        <w:t xml:space="preserve">Origen, </w:t>
-      </w:r>
-      <w:r>
-        <w:rPr>
-          <w:b/>
-          <w:bCs/>
-        </w:rPr>
-        <w:t>+</w:t>
-      </w:r>
-      <w:r>
-        <w:rPr>
-          <w:b/>
-          <w:bCs/>
-        </w:rPr>
-        <w:t xml:space="preserve">Destino, </w:t>
-      </w:r>
-      <w:r>
-        <w:rPr>
-          <w:b/>
-          <w:bCs/>
-        </w:rPr>
-        <w:t>-</w:t>
-      </w:r>
-      <w:r>
-        <w:rPr>
-          <w:b/>
-          <w:bCs/>
-        </w:rPr>
-        <w:t>[Camino|Coste])</w:t>
-      </w:r>
-    </w:p>
-    <w:p>
-      <w:pPr>
-        <w:jc w:val="both"/>
-      </w:pPr>
-      <w:r>
-        <w:t xml:space="preserve">La primera función que nos encontramos sería la principal </w:t>
-      </w:r>
+        <w:t>Heurística en línea recta(</w:t>
+      </w:r>
+      <w:proofErr w:type="spellStart"/>
       <w:r>
         <w:rPr>
           <w:i/>
           <w:iCs/>
         </w:rPr>
-        <w:t>encontrarCamino(</w:t>
-      </w:r>
+        <w:t>NumeroNodoInicial</w:t>
+      </w:r>
+      <w:proofErr w:type="spellEnd"/>
       <w:r>
         <w:rPr>
           <w:i/>
           <w:iCs/>
         </w:rPr>
-        <w:t>NombreO</w:t>
-      </w:r>
+        <w:t xml:space="preserve">, </w:t>
+      </w:r>
+      <w:proofErr w:type="spellStart"/>
       <w:r>
         <w:rPr>
           <w:i/>
           <w:iCs/>
         </w:rPr>
-        <w:t xml:space="preserve">rigen, </w:t>
-      </w:r>
+        <w:t>NumeroNodoFinal</w:t>
+      </w:r>
+      <w:proofErr w:type="spellEnd"/>
       <w:r>
         <w:rPr>
           <w:i/>
           <w:iCs/>
         </w:rPr>
-        <w:t>Nombre</w:t>
-      </w:r>
+        <w:t>, Distancia).</w:t>
+      </w:r>
+    </w:p>
+    <w:p>
+      <w:pPr>
+        <w:jc w:val="both"/>
+      </w:pPr>
+    </w:p>
+    <w:p>
+      <w:pPr>
+        <w:jc w:val="both"/>
+      </w:pPr>
+      <w:r>
+        <w:rPr>
+          <w:b/>
+          <w:bCs/>
+        </w:rPr>
+        <w:t>Encontrar Camino</w:t>
+      </w:r>
+      <w:r>
+        <w:t xml:space="preserve"> </w:t>
+      </w:r>
+      <w:r>
+        <w:rPr>
+          <w:b/>
+          <w:bCs/>
+        </w:rPr>
+        <w:t>(</w:t>
+      </w:r>
+      <w:r>
+        <w:rPr>
+          <w:b/>
+          <w:bCs/>
+        </w:rPr>
+        <w:t xml:space="preserve"> +</w:t>
+      </w:r>
+      <w:r>
+        <w:rPr>
+          <w:b/>
+          <w:bCs/>
+        </w:rPr>
+        <w:t xml:space="preserve">Origen, </w:t>
+      </w:r>
+      <w:r>
+        <w:rPr>
+          <w:b/>
+          <w:bCs/>
+        </w:rPr>
+        <w:t>+</w:t>
+      </w:r>
+      <w:r>
+        <w:rPr>
+          <w:b/>
+          <w:bCs/>
+        </w:rPr>
+        <w:t xml:space="preserve">Destino, </w:t>
+      </w:r>
+      <w:r>
+        <w:rPr>
+          <w:b/>
+          <w:bCs/>
+        </w:rPr>
+        <w:t>-</w:t>
+      </w:r>
+      <w:r>
+        <w:rPr>
+          <w:b/>
+          <w:bCs/>
+        </w:rPr>
+        <w:t>[</w:t>
+      </w:r>
+      <w:proofErr w:type="spellStart"/>
+      <w:r>
+        <w:rPr>
+          <w:b/>
+          <w:bCs/>
+        </w:rPr>
+        <w:t>Camino|Coste</w:t>
+      </w:r>
+      <w:proofErr w:type="spellEnd"/>
+      <w:r>
+        <w:rPr>
+          <w:b/>
+          <w:bCs/>
+        </w:rPr>
+        <w:t>])</w:t>
+      </w:r>
+    </w:p>
+    <w:p>
+      <w:pPr>
+        <w:jc w:val="both"/>
+      </w:pPr>
+      <w:r>
+        <w:t xml:space="preserve">La primera función que nos encontramos sería la principal </w:t>
+      </w:r>
+      <w:proofErr w:type="spellStart"/>
       <w:r>
         <w:rPr>
           <w:i/>
           <w:iCs/>
         </w:rPr>
-        <w:t>Destino, Resultado)</w:t>
-      </w:r>
-      <w:r>
-        <w:t>, donde Resultado es una lista de nodos por los que pasa con el coste concatenado en la posición última de la lista.</w:t>
-      </w:r>
-      <w:r>
-        <w:t xml:space="preserve"> </w:t>
-      </w:r>
-    </w:p>
-    <w:p>
-      <w:pPr>
-        <w:jc w:val="both"/>
-      </w:pPr>
-      <w:r>
-        <w:t>Esta función primero busca en el grafo los índices que hace referencia al nodo según su nombre, llama a</w:t>
-      </w:r>
+        <w:t>encontrarCamino</w:t>
+      </w:r>
+      <w:proofErr w:type="spellEnd"/>
       <w:r>
         <w:rPr>
           <w:i/>
           <w:iCs/>
         </w:rPr>
-        <w:t xml:space="preserve"> buscaHeurísitica</w:t>
-      </w:r>
-      <w:r>
-        <w:t xml:space="preserve"> que es la que se encarga de crear los caminos y resolver el algoritmo, y por último invertimos la lista ya que partimos desde el destino hasta el origen para poder imprimirlo por pantalla bien.</w:t>
-      </w:r>
-    </w:p>
-    <w:p>
-      <w:pPr>
-        <w:jc w:val="both"/>
-      </w:pPr>
-    </w:p>
-    <w:p>
-      <w:pPr>
-        <w:jc w:val="both"/>
-        <w:rPr>
-          <w:b/>
-          <w:bCs/>
-        </w:rPr>
-      </w:pPr>
-      <w:r>
-        <w:rPr>
-          <w:b/>
-          <w:bCs/>
-        </w:rPr>
-        <w:t>Busca Heurística</w:t>
-      </w:r>
-      <w:r>
-        <w:rPr>
-          <w:b/>
-          <w:bCs/>
-        </w:rPr>
-        <w:t xml:space="preserve"> </w:t>
-      </w:r>
-      <w:r>
-        <w:rPr>
-          <w:b/>
-          <w:bCs/>
-        </w:rPr>
         <w:t>(</w:t>
       </w:r>
-      <w:r>
-        <w:rPr>
-          <w:b/>
-          <w:bCs/>
-        </w:rPr>
-        <w:t xml:space="preserve"> +</w:t>
-      </w:r>
-      <w:r>
-        <w:rPr>
-          <w:b/>
-          <w:bCs/>
-        </w:rPr>
-        <w:t xml:space="preserve">Caminos, </w:t>
-      </w:r>
-      <w:r>
-        <w:rPr>
-          <w:b/>
-          <w:bCs/>
-        </w:rPr>
-        <w:t>-</w:t>
-      </w:r>
-      <w:r>
-        <w:rPr>
-          <w:b/>
-          <w:bCs/>
-        </w:rPr>
-        <w:t xml:space="preserve">Solucion , </w:t>
-      </w:r>
-      <w:r>
-        <w:rPr>
-          <w:b/>
-          <w:bCs/>
-        </w:rPr>
-        <w:t>+</w:t>
-      </w:r>
-      <w:r>
-        <w:rPr>
-          <w:b/>
-          <w:bCs/>
-        </w:rPr>
-        <w:t>Destino )</w:t>
-      </w:r>
-    </w:p>
-    <w:p>
-      <w:pPr>
-        <w:jc w:val="both"/>
-      </w:pPr>
-      <w:r>
-        <w:t>Esta función, es l</w:t>
-      </w:r>
-      <w:r>
-        <w:t>a más importante ya que es la que se encarga de escoger el próximo camino, eliminar ( pasar a visitados ) los nodos que ya no nos sirve. También extiende los caminos, es decir, añade a la lista de caminos los caminos nuevos que se abren al “posicionarse” en el nuevo nodo.</w:t>
-      </w:r>
-    </w:p>
-    <w:p>
-      <w:pPr>
-        <w:jc w:val="both"/>
-      </w:pPr>
-      <w:r>
-        <w:t>Además, se encarga de ir concatenando los caminos seleccionados.</w:t>
-      </w:r>
-    </w:p>
-    <w:p>
-      <w:pPr>
-        <w:jc w:val="both"/>
-      </w:pPr>
-    </w:p>
-    <w:p>
-      <w:pPr>
-        <w:jc w:val="both"/>
-        <w:rPr>
-          <w:b/>
-          <w:bCs/>
-        </w:rPr>
-      </w:pPr>
-      <w:r>
-        <w:rPr>
-          <w:b/>
-          <w:bCs/>
-        </w:rPr>
-        <w:t>Escoger Próximo</w:t>
-      </w:r>
-      <w:r>
-        <w:t xml:space="preserve"> </w:t>
-      </w:r>
-      <w:r>
-        <w:rPr>
-          <w:b/>
-          <w:bCs/>
-        </w:rPr>
-        <w:t>(</w:t>
-      </w:r>
-      <w:r>
-        <w:rPr>
-          <w:b/>
-          <w:bCs/>
-        </w:rPr>
-        <w:t xml:space="preserve"> +</w:t>
-      </w:r>
-      <w:r>
-        <w:rPr>
-          <w:b/>
-          <w:bCs/>
-        </w:rPr>
-        <w:t xml:space="preserve">Caminos, </w:t>
-      </w:r>
-      <w:r>
-        <w:rPr>
-          <w:b/>
-          <w:bCs/>
-        </w:rPr>
-        <w:t>-</w:t>
-      </w:r>
-      <w:r>
-        <w:rPr>
-          <w:b/>
-          <w:bCs/>
-        </w:rPr>
-        <w:t xml:space="preserve">Proximo , </w:t>
-      </w:r>
-      <w:r>
-        <w:rPr>
-          <w:b/>
-          <w:bCs/>
-        </w:rPr>
-        <w:t>+</w:t>
-      </w:r>
-      <w:r>
-        <w:rPr>
-          <w:b/>
-          <w:bCs/>
-          <w:u w:val="single"/>
-        </w:rPr>
-        <w:t>Destino</w:t>
-      </w:r>
-      <w:r>
-        <w:rPr>
-          <w:b/>
-          <w:bCs/>
-        </w:rPr>
-        <w:t xml:space="preserve"> )</w:t>
-      </w:r>
-    </w:p>
-    <w:p>
-      <w:pPr>
-        <w:jc w:val="both"/>
-      </w:pPr>
-      <w:r>
-        <w:t>Aquí, se obtienen todos los caminos recorridos hasta el momento y realiza las comparaciones necesarias.</w:t>
-      </w:r>
-    </w:p>
-    <w:p>
-      <w:pPr>
-        <w:jc w:val="both"/>
-      </w:pPr>
-      <w:r>
-        <w:t>Sólo se detiene cuando se encuentra el menor camino, que lo sabemos gracias a la heurística.</w:t>
-      </w:r>
-    </w:p>
-    <w:p>
-      <w:pPr>
-        <w:jc w:val="both"/>
-      </w:pPr>
-    </w:p>
-    <w:p>
-      <w:pPr>
-        <w:jc w:val="both"/>
-        <w:rPr>
-          <w:b/>
-          <w:bCs/>
-          <w:u w:val="single"/>
-        </w:rPr>
-      </w:pPr>
-      <w:r>
-        <w:rPr>
-          <w:b/>
-          <w:bCs/>
-        </w:rPr>
-        <w:t>Extender Siguiente Camino</w:t>
-      </w:r>
-      <w:r>
-        <w:t xml:space="preserve"> </w:t>
-      </w:r>
-      <w:r>
-        <w:rPr>
-          <w:b/>
-          <w:bCs/>
-        </w:rPr>
-        <w:t>(</w:t>
-      </w:r>
-      <w:r>
-        <w:rPr>
-          <w:b/>
-          <w:bCs/>
-        </w:rPr>
-        <w:t xml:space="preserve"> +</w:t>
-      </w:r>
-      <w:r>
-        <w:rPr>
-          <w:b/>
-          <w:bCs/>
-        </w:rPr>
-        <w:t xml:space="preserve">Prox, </w:t>
-      </w:r>
-      <w:r>
-        <w:rPr>
-          <w:b/>
-          <w:bCs/>
-        </w:rPr>
-        <w:t>-</w:t>
-      </w:r>
-      <w:r>
-        <w:rPr>
-          <w:b/>
-          <w:bCs/>
-        </w:rPr>
-        <w:t>NuevosCaminos)</w:t>
-      </w:r>
-    </w:p>
-    <w:p>
-      <w:pPr>
-        <w:jc w:val="both"/>
-      </w:pPr>
-      <w:r>
-        <w:t xml:space="preserve">Este método, según el nodo </w:t>
-      </w:r>
+      <w:proofErr w:type="spellStart"/>
       <w:r>
         <w:rPr>
           <w:i/>
           <w:iCs/>
         </w:rPr>
+        <w:t>NombreO</w:t>
+      </w:r>
+      <w:r>
+        <w:rPr>
+          <w:i/>
+          <w:iCs/>
+        </w:rPr>
+        <w:t>rigen</w:t>
+      </w:r>
+      <w:proofErr w:type="spellEnd"/>
+      <w:r>
+        <w:rPr>
+          <w:i/>
+          <w:iCs/>
+        </w:rPr>
+        <w:t xml:space="preserve">, </w:t>
+      </w:r>
+      <w:proofErr w:type="spellStart"/>
+      <w:r>
+        <w:rPr>
+          <w:i/>
+          <w:iCs/>
+        </w:rPr>
+        <w:t>Nombre</w:t>
+      </w:r>
+      <w:r>
+        <w:rPr>
+          <w:i/>
+          <w:iCs/>
+        </w:rPr>
+        <w:t>Destino</w:t>
+      </w:r>
+      <w:proofErr w:type="spellEnd"/>
+      <w:r>
+        <w:rPr>
+          <w:i/>
+          <w:iCs/>
+        </w:rPr>
+        <w:t>, Resultado)</w:t>
+      </w:r>
+      <w:r>
+        <w:t>, donde Resultado es una lista de nodos por los que pasa con el coste concatenado en la posición última de la lista.</w:t>
+      </w:r>
+      <w:r>
+        <w:t xml:space="preserve"> </w:t>
+      </w:r>
+    </w:p>
+    <w:p>
+      <w:pPr>
+        <w:jc w:val="both"/>
+      </w:pPr>
+      <w:r>
+        <w:t>Esta función primero busca en el grafo los índices que hace referencia al nodo según su nombre, llama a</w:t>
+      </w:r>
+      <w:r>
+        <w:rPr>
+          <w:i/>
+          <w:iCs/>
+        </w:rPr>
+        <w:t xml:space="preserve"> </w:t>
+      </w:r>
+      <w:proofErr w:type="spellStart"/>
+      <w:r>
+        <w:rPr>
+          <w:i/>
+          <w:iCs/>
+        </w:rPr>
+        <w:t>buscaHeurísitica</w:t>
+      </w:r>
+      <w:proofErr w:type="spellEnd"/>
+      <w:r>
+        <w:t xml:space="preserve"> que es la que se encarga de crear los caminos y resolver el algoritmo, y por último invertimos la lista ya que partimos desde el destino hasta el origen para poder imprimirlo por pantalla bien.</w:t>
+      </w:r>
+    </w:p>
+    <w:p>
+      <w:pPr>
+        <w:jc w:val="both"/>
+      </w:pPr>
+    </w:p>
+    <w:p>
+      <w:pPr>
+        <w:jc w:val="both"/>
+        <w:rPr>
+          <w:b/>
+          <w:bCs/>
+        </w:rPr>
+      </w:pPr>
+      <w:r>
+        <w:rPr>
+          <w:b/>
+          <w:bCs/>
+        </w:rPr>
+        <w:t>Busca Heurística</w:t>
+      </w:r>
+      <w:r>
+        <w:rPr>
+          <w:b/>
+          <w:bCs/>
+        </w:rPr>
+        <w:t xml:space="preserve"> </w:t>
+      </w:r>
+      <w:r>
+        <w:rPr>
+          <w:b/>
+          <w:bCs/>
+        </w:rPr>
+        <w:t>(</w:t>
+      </w:r>
+      <w:r>
+        <w:rPr>
+          <w:b/>
+          <w:bCs/>
+        </w:rPr>
+        <w:t xml:space="preserve"> +</w:t>
+      </w:r>
+      <w:r>
+        <w:rPr>
+          <w:b/>
+          <w:bCs/>
+        </w:rPr>
+        <w:t xml:space="preserve">Caminos, </w:t>
+      </w:r>
+      <w:r>
+        <w:rPr>
+          <w:b/>
+          <w:bCs/>
+        </w:rPr>
+        <w:t>-</w:t>
+      </w:r>
+      <w:proofErr w:type="spellStart"/>
+      <w:r>
+        <w:rPr>
+          <w:b/>
+          <w:bCs/>
+        </w:rPr>
+        <w:t>Solucion</w:t>
+      </w:r>
+      <w:proofErr w:type="spellEnd"/>
+      <w:r>
+        <w:rPr>
+          <w:b/>
+          <w:bCs/>
+        </w:rPr>
+        <w:t xml:space="preserve"> , </w:t>
+      </w:r>
+      <w:r>
+        <w:rPr>
+          <w:b/>
+          <w:bCs/>
+        </w:rPr>
+        <w:t>+</w:t>
+      </w:r>
+      <w:r>
+        <w:rPr>
+          <w:b/>
+          <w:bCs/>
+        </w:rPr>
+        <w:t>Destino )</w:t>
+      </w:r>
+    </w:p>
+    <w:p>
+      <w:pPr>
+        <w:jc w:val="both"/>
+      </w:pPr>
+      <w:r>
+        <w:t>Esta función, es l</w:t>
+      </w:r>
+      <w:r>
+        <w:t>a más importante ya que es la que se encarga de escoger el próximo camino, eliminar ( pasar a visitados ) los nodos que ya no nos sirve. También extiende los caminos, es decir, añade a la lista de caminos los caminos nuevos que se abren al “posicionarse” en el nuevo nodo.</w:t>
+      </w:r>
+    </w:p>
+    <w:p>
+      <w:pPr>
+        <w:jc w:val="both"/>
+      </w:pPr>
+      <w:r>
+        <w:t>Además, se encarga de ir concatenando los caminos seleccionados.</w:t>
+      </w:r>
+    </w:p>
+    <w:p>
+      <w:pPr>
+        <w:jc w:val="both"/>
+      </w:pPr>
+    </w:p>
+    <w:p>
+      <w:pPr>
+        <w:jc w:val="both"/>
+        <w:rPr>
+          <w:b/>
+          <w:bCs/>
+        </w:rPr>
+      </w:pPr>
+      <w:r>
+        <w:rPr>
+          <w:b/>
+          <w:bCs/>
+        </w:rPr>
+        <w:t>Escoger Próximo</w:t>
+      </w:r>
+      <w:r>
+        <w:t xml:space="preserve"> </w:t>
+      </w:r>
+      <w:r>
+        <w:rPr>
+          <w:b/>
+          <w:bCs/>
+        </w:rPr>
+        <w:t>(</w:t>
+      </w:r>
+      <w:r>
+        <w:rPr>
+          <w:b/>
+          <w:bCs/>
+        </w:rPr>
+        <w:t xml:space="preserve"> +</w:t>
+      </w:r>
+      <w:r>
+        <w:rPr>
+          <w:b/>
+          <w:bCs/>
+        </w:rPr>
+        <w:t xml:space="preserve">Caminos, </w:t>
+      </w:r>
+      <w:r>
+        <w:rPr>
+          <w:b/>
+          <w:bCs/>
+        </w:rPr>
+        <w:t>-</w:t>
+      </w:r>
+      <w:proofErr w:type="spellStart"/>
+      <w:r>
+        <w:rPr>
+          <w:b/>
+          <w:bCs/>
+        </w:rPr>
+        <w:t>Proximo</w:t>
+      </w:r>
+      <w:proofErr w:type="spellEnd"/>
+      <w:r>
+        <w:rPr>
+          <w:b/>
+          <w:bCs/>
+        </w:rPr>
+        <w:t xml:space="preserve"> , </w:t>
+      </w:r>
+      <w:r>
+        <w:rPr>
+          <w:b/>
+          <w:bCs/>
+        </w:rPr>
+        <w:t>+</w:t>
+      </w:r>
+      <w:r>
+        <w:rPr>
+          <w:b/>
+          <w:bCs/>
+          <w:u w:val="single"/>
+        </w:rPr>
+        <w:t>Destino</w:t>
+      </w:r>
+      <w:r>
+        <w:rPr>
+          <w:b/>
+          <w:bCs/>
+        </w:rPr>
+        <w:t xml:space="preserve"> )</w:t>
+      </w:r>
+    </w:p>
+    <w:p>
+      <w:pPr>
+        <w:jc w:val="both"/>
+      </w:pPr>
+      <w:r>
+        <w:t>Aquí, se obtienen todos los caminos recorridos hasta el momento y realiza las comparaciones necesarias.</w:t>
+      </w:r>
+    </w:p>
+    <w:p>
+      <w:pPr>
+        <w:jc w:val="both"/>
+      </w:pPr>
+      <w:r>
+        <w:t>Sólo se detiene cuando se encuentra el menor camino, que lo sabemos gracias a la heurística.</w:t>
+      </w:r>
+    </w:p>
+    <w:p>
+      <w:pPr>
+        <w:jc w:val="both"/>
+      </w:pPr>
+    </w:p>
+    <w:p>
+      <w:pPr>
+        <w:jc w:val="both"/>
+        <w:rPr>
+          <w:b/>
+          <w:bCs/>
+          <w:u w:val="single"/>
+        </w:rPr>
+      </w:pPr>
+      <w:r>
+        <w:rPr>
+          <w:b/>
+          <w:bCs/>
+        </w:rPr>
+        <w:t>Extender Siguiente Camino</w:t>
+      </w:r>
+      <w:r>
+        <w:t xml:space="preserve"> </w:t>
+      </w:r>
+      <w:r>
+        <w:rPr>
+          <w:b/>
+          <w:bCs/>
+        </w:rPr>
+        <w:t>(</w:t>
+      </w:r>
+      <w:r>
+        <w:rPr>
+          <w:b/>
+          <w:bCs/>
+        </w:rPr>
+        <w:t xml:space="preserve"> +</w:t>
+      </w:r>
+      <w:proofErr w:type="spellStart"/>
+      <w:r>
+        <w:rPr>
+          <w:b/>
+          <w:bCs/>
+        </w:rPr>
         <w:t>Prox</w:t>
       </w:r>
+      <w:proofErr w:type="spellEnd"/>
+      <w:r>
+        <w:rPr>
+          <w:b/>
+          <w:bCs/>
+        </w:rPr>
+        <w:t xml:space="preserve">, </w:t>
+      </w:r>
+      <w:r>
+        <w:rPr>
+          <w:b/>
+          <w:bCs/>
+        </w:rPr>
+        <w:t>-</w:t>
+      </w:r>
+      <w:proofErr w:type="spellStart"/>
+      <w:r>
+        <w:rPr>
+          <w:b/>
+          <w:bCs/>
+        </w:rPr>
+        <w:t>NuevosCaminos</w:t>
+      </w:r>
+      <w:proofErr w:type="spellEnd"/>
+      <w:r>
+        <w:rPr>
+          <w:b/>
+          <w:bCs/>
+        </w:rPr>
+        <w:t>)</w:t>
+      </w:r>
+    </w:p>
+    <w:p>
+      <w:pPr>
+        <w:jc w:val="both"/>
+      </w:pPr>
+      <w:r>
+        <w:t xml:space="preserve">Este método, según el nodo </w:t>
+      </w:r>
+      <w:proofErr w:type="spellStart"/>
+      <w:r>
+        <w:rPr>
+          <w:i/>
+          <w:iCs/>
+        </w:rPr>
+        <w:t>Prox</w:t>
+      </w:r>
+      <w:proofErr w:type="spellEnd"/>
       <w:r>
         <w:t xml:space="preserve"> que tengamos, realiza las comprobaciones necesarias ( existe movimiento, no está en la lista de camino, … ) para poder añadir los siguientes caminos a la lista.</w:t>
       </w:r>
@@ -1674,6 +1918,7 @@
           <w:b/>
           <w:bCs/>
         </w:rPr>
+        <w:lastRenderedPageBreak/>
         <w:t>A</w:t>
       </w:r>
       <w:r>
@@ -1718,12 +1963,21 @@
         </w:rPr>
         <w:t xml:space="preserve"> +</w:t>
       </w:r>
-      <w:r>
-        <w:rPr>
-          <w:b/>
-          <w:bCs/>
-        </w:rPr>
-        <w:t xml:space="preserve">ListaCaminos, </w:t>
+      <w:proofErr w:type="spellStart"/>
+      <w:r>
+        <w:rPr>
+          <w:b/>
+          <w:bCs/>
+        </w:rPr>
+        <w:t>ListaCaminos</w:t>
+      </w:r>
+      <w:proofErr w:type="spellEnd"/>
+      <w:r>
+        <w:rPr>
+          <w:b/>
+          <w:bCs/>
+        </w:rPr>
+        <w:t xml:space="preserve">, </w:t>
       </w:r>
       <w:r>
         <w:rPr>
@@ -1732,12 +1986,21 @@
         </w:rPr>
         <w:t>-</w:t>
       </w:r>
-      <w:r>
-        <w:rPr>
-          <w:b/>
-          <w:bCs/>
-        </w:rPr>
-        <w:t>NuevosCaminos)</w:t>
+      <w:proofErr w:type="spellStart"/>
+      <w:r>
+        <w:rPr>
+          <w:b/>
+          <w:bCs/>
+        </w:rPr>
+        <w:t>NuevosCaminos</w:t>
+      </w:r>
+      <w:proofErr w:type="spellEnd"/>
+      <w:r>
+        <w:rPr>
+          <w:b/>
+          <w:bCs/>
+        </w:rPr>
+        <w:t>)</w:t>
       </w:r>
     </w:p>
     <w:p>
@@ -1955,12 +2218,21 @@
         </w:rPr>
         <w:t xml:space="preserve"> -</w:t>
       </w:r>
-      <w:r>
-        <w:rPr>
-          <w:b/>
-          <w:bCs/>
-        </w:rPr>
-        <w:t>NuevaLista)</w:t>
+      <w:proofErr w:type="spellStart"/>
+      <w:r>
+        <w:rPr>
+          <w:b/>
+          <w:bCs/>
+        </w:rPr>
+        <w:t>NuevaLista</w:t>
+      </w:r>
+      <w:proofErr w:type="spellEnd"/>
+      <w:r>
+        <w:rPr>
+          <w:b/>
+          <w:bCs/>
+        </w:rPr>
+        <w:t>)</w:t>
       </w:r>
     </w:p>
     <w:p>
@@ -2005,12 +2277,21 @@
         </w:rPr>
         <w:t xml:space="preserve"> +</w:t>
       </w:r>
-      <w:r>
-        <w:rPr>
-          <w:b/>
-          <w:bCs/>
-        </w:rPr>
-        <w:t xml:space="preserve">Prox, </w:t>
+      <w:proofErr w:type="spellStart"/>
+      <w:r>
+        <w:rPr>
+          <w:b/>
+          <w:bCs/>
+        </w:rPr>
+        <w:t>Prox</w:t>
+      </w:r>
+      <w:proofErr w:type="spellEnd"/>
+      <w:r>
+        <w:rPr>
+          <w:b/>
+          <w:bCs/>
+        </w:rPr>
+        <w:t xml:space="preserve">, </w:t>
       </w:r>
       <w:r>
         <w:rPr>
@@ -2033,12 +2314,21 @@
         </w:rPr>
         <w:t>-</w:t>
       </w:r>
-      <w:r>
-        <w:rPr>
-          <w:b/>
-          <w:bCs/>
-        </w:rPr>
-        <w:t>CaminosRestantes)</w:t>
+      <w:proofErr w:type="spellStart"/>
+      <w:r>
+        <w:rPr>
+          <w:b/>
+          <w:bCs/>
+        </w:rPr>
+        <w:t>CaminosRestantes</w:t>
+      </w:r>
+      <w:proofErr w:type="spellEnd"/>
+      <w:r>
+        <w:rPr>
+          <w:b/>
+          <w:bCs/>
+        </w:rPr>
+        <w:t>)</w:t>
       </w:r>
     </w:p>
     <w:p>
@@ -2061,12 +2351,37 @@
       <w:pPr>
         <w:jc w:val="both"/>
       </w:pPr>
-      <w:r>
-        <w:rPr>
-          <w:b/>
-          <w:bCs/>
-        </w:rPr>
-        <w:t>ImprimerCamino( +[ListaCiudades | Coste] )</w:t>
+      <w:proofErr w:type="spellStart"/>
+      <w:r>
+        <w:rPr>
+          <w:b/>
+          <w:bCs/>
+        </w:rPr>
+        <w:t>ImprimerCamino</w:t>
+      </w:r>
+      <w:proofErr w:type="spellEnd"/>
+      <w:r>
+        <w:rPr>
+          <w:b/>
+          <w:bCs/>
+        </w:rPr>
+        <w:t>( +[</w:t>
+      </w:r>
+      <w:proofErr w:type="spellStart"/>
+      <w:r>
+        <w:rPr>
+          <w:b/>
+          <w:bCs/>
+        </w:rPr>
+        <w:t>ListaCiudades</w:t>
+      </w:r>
+      <w:proofErr w:type="spellEnd"/>
+      <w:r>
+        <w:rPr>
+          <w:b/>
+          <w:bCs/>
+        </w:rPr>
+        <w:t xml:space="preserve"> | Coste] )</w:t>
       </w:r>
     </w:p>
     <w:p>
@@ -2077,7 +2392,15 @@
         </w:rPr>
       </w:pPr>
       <w:r>
-        <w:t xml:space="preserve">En este caso, esta función va imprimiendo todas las ciudades de izquierda a derecha de la lista, y cuando sólo queda un elemento en la lista, sabemos que es el coste y cambia el formate del </w:t>
+        <w:t xml:space="preserve">En este caso, esta función va imprimiendo todas las ciudades de izquierda a derecha de la lista, y cuando sólo queda un elemento en la lista, sabemos que es el coste y cambia el </w:t>
+      </w:r>
+      <w:proofErr w:type="spellStart"/>
+      <w:r>
+        <w:t>formate</w:t>
+      </w:r>
+      <w:proofErr w:type="spellEnd"/>
+      <w:r>
+        <w:t xml:space="preserve"> del </w:t>
       </w:r>
       <w:r>
         <w:rPr>
@@ -2197,6 +2520,7 @@
           <w:sz w:val="44"/>
           <w:szCs w:val="44"/>
         </w:rPr>
+        <w:lastRenderedPageBreak/>
         <mc:AlternateContent>
           <mc:Choice Requires="wps">
             <w:drawing>
@@ -2740,7 +3064,15 @@
         <w:jc w:val="both"/>
       </w:pPr>
       <w:r>
-        <w:t>Explicación negación como fracaso / not:</w:t>
+        <w:t xml:space="preserve">Explicación negación como fracaso / </w:t>
+      </w:r>
+      <w:proofErr w:type="spellStart"/>
+      <w:r>
+        <w:t>not</w:t>
+      </w:r>
+      <w:proofErr w:type="spellEnd"/>
+      <w:r>
+        <w:t>:</w:t>
       </w:r>
     </w:p>
     <w:p>
@@ -2766,7 +3098,15 @@
         <w:jc w:val="both"/>
       </w:pPr>
       <w:r>
-        <w:t>Explicación member:</w:t>
+        <w:t xml:space="preserve">Explicación </w:t>
+      </w:r>
+      <w:proofErr w:type="spellStart"/>
+      <w:r>
+        <w:t>member</w:t>
+      </w:r>
+      <w:proofErr w:type="spellEnd"/>
+      <w:r>
+        <w:t>:</w:t>
       </w:r>
     </w:p>
     <w:p>
@@ -4024,6 +4364,7 @@
   <w:style w:type="character" w:default="1" w:styleId="Fuentedeprrafopredeter">
     <w:name w:val="Default Paragraph Font"/>
     <w:uiPriority w:val="1"/>
+    <w:semiHidden/>
     <w:unhideWhenUsed/>
   </w:style>
   <w:style w:type="table" w:default="1" w:styleId="Tablanormal">
@@ -4542,7 +4883,7 @@
 </file>
 
 <file path=customXml/itemProps1.xml><?xml version="1.0" encoding="utf-8"?>
-<ds:datastoreItem xmlns:ds="http://schemas.openxmlformats.org/officeDocument/2006/customXml" ds:itemID="{57D4040C-5765-427D-8A6C-DA35FF683060}">
+<ds:datastoreItem xmlns:ds="http://schemas.openxmlformats.org/officeDocument/2006/customXml" ds:itemID="{761824AD-FE45-426F-9D67-25BABDF1BE2F}">
   <ds:schemaRefs>
     <ds:schemaRef ds:uri="http://schemas.openxmlformats.org/officeDocument/2006/bibliography"/>
   </ds:schemaRefs>

</xml_diff>